<commit_message>
Flyttet krav Til korrektur/8) Krav.docx
</commit_message>
<xml_diff>
--- a/Rapport og projektdokumentation/Projektdokumentation/2) Systemarkitektur.docx
+++ b/Rapport og projektdokumentation/Projektdokumentation/2) Systemarkitektur.docx
@@ -15,21 +15,7 @@
         <w:rPr>
           <w:highlight w:val="yellow"/>
         </w:rPr>
-        <w:t xml:space="preserve">Her beskrives systemets overordnede systemarkitektur. Her anvendes </w:t>
-      </w:r>
-      <w:proofErr w:type="spellStart"/>
-      <w:r>
-        <w:rPr>
-          <w:highlight w:val="yellow"/>
-        </w:rPr>
-        <w:t>SysML</w:t>
-      </w:r>
-      <w:proofErr w:type="spellEnd"/>
-      <w:r>
-        <w:rPr>
-          <w:highlight w:val="yellow"/>
-        </w:rPr>
-        <w:t xml:space="preserve"> til beskrivelse af struktur og interaktion imellem komponenterne. Fastlæggelse af grænseflader mellem systemets komponenter og beskrivelse af disse er vigtigt.</w:t>
+        <w:t>Her beskrives systemets overordnede systemarkitektur. Her anvendes SysML til beskrivelse af struktur og interaktion imellem komponenterne. Fastlæggelse af grænseflader mellem systemets komponenter og beskrivelse af disse er vigtigt.</w:t>
       </w:r>
     </w:p>
     <w:p>
@@ -108,14 +94,39 @@
       <w:r>
         <w:t xml:space="preserve">Figur </w:t>
       </w:r>
-      <w:fldSimple w:instr=" SEQ Figur \* ARABIC ">
-        <w:r>
-          <w:rPr>
-            <w:noProof/>
-          </w:rPr>
-          <w:t>1</w:t>
-        </w:r>
-      </w:fldSimple>
+      <w:r>
+        <w:fldChar w:fldCharType="begin"/>
+      </w:r>
+      <w:r>
+        <w:instrText xml:space="preserve"> SEQ Figur \* ARABIC </w:instrText>
+      </w:r>
+      <w:r>
+        <w:fldChar w:fldCharType="separate"/>
+      </w:r>
+      <w:r>
+        <w:rPr>
+          <w:noProof/>
+        </w:rPr>
+        <w:t>1</w:t>
+      </w:r>
+      <w:r>
+        <w:rPr>
+          <w:noProof/>
+        </w:rPr>
+        <w:fldChar w:fldCharType="end"/>
+      </w:r>
+      <w:r>
+        <w:rPr>
+          <w:noProof/>
+        </w:rPr>
+        <w:t xml:space="preserve"> -</w:t>
+      </w:r>
+      <w:r>
+        <w:t xml:space="preserve"> </w:t>
+      </w:r>
+      <w:r>
+        <w:t>Domænemodel af SmartFridge</w:t>
+      </w:r>
     </w:p>
     <w:p>
       <w:pPr>
@@ -130,31 +141,13 @@
       <w:pPr>
         <w:pStyle w:val="Heading2"/>
       </w:pPr>
-      <w:proofErr w:type="spellStart"/>
-      <w:r>
-        <w:t>Fridge</w:t>
-      </w:r>
-      <w:proofErr w:type="spellEnd"/>
-      <w:r>
-        <w:t xml:space="preserve"> </w:t>
-      </w:r>
-      <w:proofErr w:type="spellStart"/>
-      <w:r>
-        <w:t>app</w:t>
-      </w:r>
-      <w:proofErr w:type="spellEnd"/>
-    </w:p>
-    <w:p>
-      <w:r>
-        <w:t xml:space="preserve">Følgende sekvensdiagrammer beskriver hver forløbet af hver </w:t>
-      </w:r>
-      <w:proofErr w:type="spellStart"/>
-      <w:r>
-        <w:t>use</w:t>
-      </w:r>
-      <w:proofErr w:type="spellEnd"/>
-      <w:r>
-        <w:t xml:space="preserve"> case. </w:t>
+      <w:r>
+        <w:t>Fridge app</w:t>
+      </w:r>
+    </w:p>
+    <w:p>
+      <w:r>
+        <w:t xml:space="preserve">Følgende sekvensdiagrammer beskriver hver forløbet af hver use case. </w:t>
       </w:r>
     </w:p>
     <w:p>
@@ -182,10 +175,10 @@
             <v:path o:extrusionok="f" gradientshapeok="t" o:connecttype="rect"/>
             <o:lock v:ext="edit" aspectratio="t"/>
           </v:shapetype>
-          <v:shape id="_x0000_i1032" type="#_x0000_t75" style="width:355.2pt;height:271.2pt" o:ole="">
+          <v:shape id="_x0000_i1025" type="#_x0000_t75" style="width:355.2pt;height:271.2pt" o:ole="">
             <v:imagedata r:id="rId5" o:title=""/>
           </v:shape>
-          <o:OLEObject Type="Embed" ProgID="Visio.Drawing.15" ShapeID="_x0000_i1032" DrawAspect="Content" ObjectID="_1493637194" r:id="rId6"/>
+          <o:OLEObject Type="Embed" ProgID="Visio.Drawing.15" ShapeID="_x0000_i1025" DrawAspect="Content" ObjectID="_1493802578" r:id="rId6"/>
         </w:object>
       </w:r>
     </w:p>
@@ -196,29 +189,46 @@
       <w:r>
         <w:t xml:space="preserve">Figur </w:t>
       </w:r>
-      <w:fldSimple w:instr=" SEQ Figur \* ARABIC ">
-        <w:r>
-          <w:rPr>
-            <w:noProof/>
-          </w:rPr>
-          <w:t>2</w:t>
-        </w:r>
-      </w:fldSimple>
-    </w:p>
-    <w:bookmarkStart w:id="0" w:name="_GoBack"/>
+      <w:r>
+        <w:fldChar w:fldCharType="begin"/>
+      </w:r>
+      <w:r>
+        <w:instrText xml:space="preserve"> SEQ Figur \* ARABIC </w:instrText>
+      </w:r>
+      <w:r>
+        <w:fldChar w:fldCharType="separate"/>
+      </w:r>
+      <w:r>
+        <w:rPr>
+          <w:noProof/>
+        </w:rPr>
+        <w:t>2</w:t>
+      </w:r>
+      <w:r>
+        <w:rPr>
+          <w:noProof/>
+        </w:rPr>
+        <w:fldChar w:fldCharType="end"/>
+      </w:r>
+      <w:r>
+        <w:rPr>
+          <w:noProof/>
+        </w:rPr>
+        <w:t xml:space="preserve"> – Sekvens diagram for UC Se Vare</w:t>
+      </w:r>
+    </w:p>
     <w:p>
       <w:pPr>
         <w:keepNext/>
       </w:pPr>
       <w:r>
         <w:object w:dxaOrig="10116" w:dyaOrig="9444">
-          <v:shape id="_x0000_i1033" type="#_x0000_t75" style="width:481.8pt;height:449.4pt" o:ole="">
+          <v:shape id="_x0000_i1026" type="#_x0000_t75" style="width:481.8pt;height:449.4pt" o:ole="">
             <v:imagedata r:id="rId7" o:title=""/>
           </v:shape>
-          <o:OLEObject Type="Embed" ProgID="Visio.Drawing.15" ShapeID="_x0000_i1033" DrawAspect="Content" ObjectID="_1493637195" r:id="rId8"/>
+          <o:OLEObject Type="Embed" ProgID="Visio.Drawing.15" ShapeID="_x0000_i1026" DrawAspect="Content" ObjectID="_1493802579" r:id="rId8"/>
         </w:object>
       </w:r>
-      <w:bookmarkEnd w:id="0"/>
     </w:p>
     <w:p>
       <w:pPr>
@@ -227,14 +237,48 @@
       <w:r>
         <w:t xml:space="preserve">Figur </w:t>
       </w:r>
-      <w:fldSimple w:instr=" SEQ Figur \* ARABIC ">
-        <w:r>
-          <w:rPr>
-            <w:noProof/>
-          </w:rPr>
-          <w:t>3</w:t>
-        </w:r>
-      </w:fldSimple>
+      <w:r>
+        <w:fldChar w:fldCharType="begin"/>
+      </w:r>
+      <w:r>
+        <w:instrText xml:space="preserve"> SEQ Fi</w:instrText>
+      </w:r>
+      <w:r>
+        <w:instrText xml:space="preserve">gur \* ARABIC </w:instrText>
+      </w:r>
+      <w:r>
+        <w:fldChar w:fldCharType="separate"/>
+      </w:r>
+      <w:r>
+        <w:rPr>
+          <w:noProof/>
+        </w:rPr>
+        <w:t>3</w:t>
+      </w:r>
+      <w:r>
+        <w:rPr>
+          <w:noProof/>
+        </w:rPr>
+        <w:fldChar w:fldCharType="end"/>
+      </w:r>
+      <w:r>
+        <w:rPr>
+          <w:noProof/>
+        </w:rPr>
+        <w:t xml:space="preserve"> </w:t>
+      </w:r>
+      <w:r>
+        <w:rPr>
+          <w:noProof/>
+        </w:rPr>
+        <w:t>– Sekvens diagram for UC</w:t>
+      </w:r>
+      <w:r>
+        <w:rPr>
+          <w:noProof/>
+        </w:rPr>
+        <w:t xml:space="preserve"> Tilføj Vare</w:t>
+      </w:r>
     </w:p>
     <w:p>
       <w:pPr>
@@ -242,10 +286,10 @@
       </w:pPr>
       <w:r>
         <w:object w:dxaOrig="8545" w:dyaOrig="5412">
-          <v:shape id="_x0000_i1029" type="#_x0000_t75" style="width:427.2pt;height:270.6pt" o:ole="">
+          <v:shape id="_x0000_i1027" type="#_x0000_t75" style="width:427.2pt;height:270.6pt" o:ole="">
             <v:imagedata r:id="rId9" o:title=""/>
           </v:shape>
-          <o:OLEObject Type="Embed" ProgID="Visio.Drawing.15" ShapeID="_x0000_i1029" DrawAspect="Content" ObjectID="_1493637196" r:id="rId10"/>
+          <o:OLEObject Type="Embed" ProgID="Visio.Drawing.15" ShapeID="_x0000_i1027" DrawAspect="Content" ObjectID="_1493802580" r:id="rId10"/>
         </w:object>
       </w:r>
     </w:p>
@@ -256,14 +300,45 @@
       <w:r>
         <w:t xml:space="preserve">Figur </w:t>
       </w:r>
-      <w:fldSimple w:instr=" SEQ Figur \* ARABIC ">
-        <w:r>
-          <w:rPr>
-            <w:noProof/>
-          </w:rPr>
-          <w:t>4</w:t>
-        </w:r>
-      </w:fldSimple>
+      <w:r>
+        <w:fldChar w:fldCharType="begin"/>
+      </w:r>
+      <w:r>
+        <w:instrText xml:space="preserve"> SEQ Figur \* ARABIC </w:instrText>
+      </w:r>
+      <w:r>
+        <w:fldChar w:fldCharType="separate"/>
+      </w:r>
+      <w:r>
+        <w:rPr>
+          <w:noProof/>
+        </w:rPr>
+        <w:t>4</w:t>
+      </w:r>
+      <w:r>
+        <w:rPr>
+          <w:noProof/>
+        </w:rPr>
+        <w:fldChar w:fldCharType="end"/>
+      </w:r>
+      <w:r>
+        <w:rPr>
+          <w:noProof/>
+        </w:rPr>
+        <w:t xml:space="preserve"> </w:t>
+      </w:r>
+      <w:r>
+        <w:rPr>
+          <w:noProof/>
+        </w:rPr>
+        <w:t>– Sekvens diagram for UC</w:t>
+      </w:r>
+      <w:r>
+        <w:rPr>
+          <w:noProof/>
+        </w:rPr>
+        <w:t xml:space="preserve"> Fjern Var</w:t>
+      </w:r>
     </w:p>
     <w:p/>
     <w:p>
@@ -272,10 +347,10 @@
       </w:pPr>
       <w:r>
         <w:object w:dxaOrig="14665" w:dyaOrig="7273">
-          <v:shape id="_x0000_i1030" type="#_x0000_t75" style="width:481.8pt;height:238.8pt" o:ole="">
+          <v:shape id="_x0000_i1028" type="#_x0000_t75" style="width:481.8pt;height:238.8pt" o:ole="">
             <v:imagedata r:id="rId11" o:title=""/>
           </v:shape>
-          <o:OLEObject Type="Embed" ProgID="Visio.Drawing.15" ShapeID="_x0000_i1030" DrawAspect="Content" ObjectID="_1493637197" r:id="rId12"/>
+          <o:OLEObject Type="Embed" ProgID="Visio.Drawing.15" ShapeID="_x0000_i1028" DrawAspect="Content" ObjectID="_1493802581" r:id="rId12"/>
         </w:object>
       </w:r>
     </w:p>
@@ -286,14 +361,45 @@
       <w:r>
         <w:t xml:space="preserve">Figur </w:t>
       </w:r>
-      <w:fldSimple w:instr=" SEQ Figur \* ARABIC ">
-        <w:r>
-          <w:rPr>
-            <w:noProof/>
-          </w:rPr>
-          <w:t>5</w:t>
-        </w:r>
-      </w:fldSimple>
+      <w:r>
+        <w:fldChar w:fldCharType="begin"/>
+      </w:r>
+      <w:r>
+        <w:instrText xml:space="preserve"> SEQ Figur \* ARABIC </w:instrText>
+      </w:r>
+      <w:r>
+        <w:fldChar w:fldCharType="separate"/>
+      </w:r>
+      <w:r>
+        <w:rPr>
+          <w:noProof/>
+        </w:rPr>
+        <w:t>5</w:t>
+      </w:r>
+      <w:r>
+        <w:rPr>
+          <w:noProof/>
+        </w:rPr>
+        <w:fldChar w:fldCharType="end"/>
+      </w:r>
+      <w:r>
+        <w:rPr>
+          <w:noProof/>
+        </w:rPr>
+        <w:t xml:space="preserve"> </w:t>
+      </w:r>
+      <w:r>
+        <w:rPr>
+          <w:noProof/>
+        </w:rPr>
+        <w:t>– Sekvens diagram for UC</w:t>
+      </w:r>
+      <w:r>
+        <w:rPr>
+          <w:noProof/>
+        </w:rPr>
+        <w:t xml:space="preserve"> Synkronisér</w:t>
+      </w:r>
     </w:p>
     <w:p/>
     <w:p>
@@ -302,10 +408,10 @@
       </w:pPr>
       <w:r>
         <w:object w:dxaOrig="10117" w:dyaOrig="6961">
-          <v:shape id="_x0000_i1031" type="#_x0000_t75" style="width:481.8pt;height:331.2pt" o:ole="">
+          <v:shape id="_x0000_i1029" type="#_x0000_t75" style="width:481.8pt;height:331.2pt" o:ole="">
             <v:imagedata r:id="rId13" o:title=""/>
           </v:shape>
-          <o:OLEObject Type="Embed" ProgID="Visio.Drawing.15" ShapeID="_x0000_i1031" DrawAspect="Content" ObjectID="_1493637198" r:id="rId14"/>
+          <o:OLEObject Type="Embed" ProgID="Visio.Drawing.15" ShapeID="_x0000_i1029" DrawAspect="Content" ObjectID="_1493802582" r:id="rId14"/>
         </w:object>
       </w:r>
     </w:p>
@@ -316,14 +422,45 @@
       <w:r>
         <w:t xml:space="preserve">Figur </w:t>
       </w:r>
-      <w:fldSimple w:instr=" SEQ Figur \* ARABIC ">
-        <w:r>
-          <w:rPr>
-            <w:noProof/>
-          </w:rPr>
-          <w:t>6</w:t>
-        </w:r>
-      </w:fldSimple>
+      <w:r>
+        <w:fldChar w:fldCharType="begin"/>
+      </w:r>
+      <w:r>
+        <w:instrText xml:space="preserve"> SEQ Figur \* ARABIC </w:instrText>
+      </w:r>
+      <w:r>
+        <w:fldChar w:fldCharType="separate"/>
+      </w:r>
+      <w:r>
+        <w:rPr>
+          <w:noProof/>
+        </w:rPr>
+        <w:t>6</w:t>
+      </w:r>
+      <w:r>
+        <w:rPr>
+          <w:noProof/>
+        </w:rPr>
+        <w:fldChar w:fldCharType="end"/>
+      </w:r>
+      <w:r>
+        <w:rPr>
+          <w:noProof/>
+        </w:rPr>
+        <w:t xml:space="preserve"> </w:t>
+      </w:r>
+      <w:r>
+        <w:rPr>
+          <w:noProof/>
+        </w:rPr>
+        <w:t>– Sekvens diagram for UC</w:t>
+      </w:r>
+      <w:r>
+        <w:rPr>
+          <w:noProof/>
+        </w:rPr>
+        <w:t xml:space="preserve"> Rediger Vare</w:t>
+      </w:r>
     </w:p>
     <w:p/>
     <w:p>
@@ -331,13 +468,8 @@
         <w:pStyle w:val="Heading2"/>
       </w:pPr>
       <w:r>
-        <w:t xml:space="preserve">Web </w:t>
-      </w:r>
-      <w:proofErr w:type="spellStart"/>
-      <w:r>
-        <w:t>app</w:t>
-      </w:r>
-      <w:proofErr w:type="spellEnd"/>
+        <w:t>Web app</w:t>
+      </w:r>
     </w:p>
     <w:p>
       <w:pPr>
@@ -345,10 +477,10 @@
       </w:pPr>
       <w:r>
         <w:object w:dxaOrig="12169" w:dyaOrig="4753">
-          <v:shape id="_x0000_i1025" type="#_x0000_t75" style="width:481.8pt;height:188.4pt" o:ole="">
+          <v:shape id="_x0000_i1030" type="#_x0000_t75" style="width:481.8pt;height:188.4pt" o:ole="">
             <v:imagedata r:id="rId15" o:title=""/>
           </v:shape>
-          <o:OLEObject Type="Embed" ProgID="Visio.Drawing.15" ShapeID="_x0000_i1025" DrawAspect="Content" ObjectID="_1493637199" r:id="rId16"/>
+          <o:OLEObject Type="Embed" ProgID="Visio.Drawing.15" ShapeID="_x0000_i1030" DrawAspect="Content" ObjectID="_1493802583" r:id="rId16"/>
         </w:object>
       </w:r>
     </w:p>
@@ -359,14 +491,45 @@
       <w:r>
         <w:t xml:space="preserve">Figur </w:t>
       </w:r>
-      <w:fldSimple w:instr=" SEQ Figur \* ARABIC ">
-        <w:r>
-          <w:rPr>
-            <w:noProof/>
-          </w:rPr>
-          <w:t>7</w:t>
-        </w:r>
-      </w:fldSimple>
+      <w:r>
+        <w:fldChar w:fldCharType="begin"/>
+      </w:r>
+      <w:r>
+        <w:instrText xml:space="preserve"> SEQ Figur \* ARABIC </w:instrText>
+      </w:r>
+      <w:r>
+        <w:fldChar w:fldCharType="separate"/>
+      </w:r>
+      <w:r>
+        <w:rPr>
+          <w:noProof/>
+        </w:rPr>
+        <w:t>7</w:t>
+      </w:r>
+      <w:r>
+        <w:rPr>
+          <w:noProof/>
+        </w:rPr>
+        <w:fldChar w:fldCharType="end"/>
+      </w:r>
+      <w:r>
+        <w:rPr>
+          <w:noProof/>
+        </w:rPr>
+        <w:t xml:space="preserve"> - </w:t>
+      </w:r>
+      <w:r>
+        <w:rPr>
+          <w:noProof/>
+        </w:rPr>
+        <w:t xml:space="preserve">– Sekvens </w:t>
+      </w:r>
+      <w:r>
+        <w:rPr>
+          <w:noProof/>
+        </w:rPr>
+        <w:t>diagram for hvordan en liste åbnes</w:t>
+      </w:r>
     </w:p>
     <w:p/>
     <w:p>
@@ -375,10 +538,10 @@
       </w:pPr>
       <w:r>
         <w:object w:dxaOrig="12169" w:dyaOrig="6324">
-          <v:shape id="_x0000_i1026" type="#_x0000_t75" style="width:481.8pt;height:250.2pt" o:ole="">
+          <v:shape id="_x0000_i1031" type="#_x0000_t75" style="width:481.8pt;height:250.2pt" o:ole="">
             <v:imagedata r:id="rId17" o:title=""/>
           </v:shape>
-          <o:OLEObject Type="Embed" ProgID="Visio.Drawing.15" ShapeID="_x0000_i1026" DrawAspect="Content" ObjectID="_1493637200" r:id="rId18"/>
+          <o:OLEObject Type="Embed" ProgID="Visio.Drawing.15" ShapeID="_x0000_i1031" DrawAspect="Content" ObjectID="_1493802584" r:id="rId18"/>
         </w:object>
       </w:r>
     </w:p>
@@ -389,14 +552,45 @@
       <w:r>
         <w:t xml:space="preserve">Figur </w:t>
       </w:r>
-      <w:fldSimple w:instr=" SEQ Figur \* ARABIC ">
-        <w:r>
-          <w:rPr>
-            <w:noProof/>
-          </w:rPr>
-          <w:t>8</w:t>
-        </w:r>
-      </w:fldSimple>
+      <w:r>
+        <w:fldChar w:fldCharType="begin"/>
+      </w:r>
+      <w:r>
+        <w:instrText xml:space="preserve"> SEQ Figur \* ARABIC </w:instrText>
+      </w:r>
+      <w:r>
+        <w:fldChar w:fldCharType="separate"/>
+      </w:r>
+      <w:r>
+        <w:rPr>
+          <w:noProof/>
+        </w:rPr>
+        <w:t>8</w:t>
+      </w:r>
+      <w:r>
+        <w:rPr>
+          <w:noProof/>
+        </w:rPr>
+        <w:fldChar w:fldCharType="end"/>
+      </w:r>
+      <w:r>
+        <w:rPr>
+          <w:noProof/>
+        </w:rPr>
+        <w:t xml:space="preserve"> </w:t>
+      </w:r>
+      <w:r>
+        <w:rPr>
+          <w:noProof/>
+        </w:rPr>
+        <w:t xml:space="preserve">– Sekvens </w:t>
+      </w:r>
+      <w:r>
+        <w:rPr>
+          <w:noProof/>
+        </w:rPr>
+        <w:t>diagram for UC Add Item</w:t>
+      </w:r>
     </w:p>
     <w:p/>
     <w:p>
@@ -405,10 +599,10 @@
       </w:pPr>
       <w:r>
         <w:object w:dxaOrig="12169" w:dyaOrig="5797">
-          <v:shape id="_x0000_i1027" type="#_x0000_t75" style="width:481.8pt;height:229.8pt" o:ole="">
+          <v:shape id="_x0000_i1032" type="#_x0000_t75" style="width:481.8pt;height:229.8pt" o:ole="">
             <v:imagedata r:id="rId19" o:title=""/>
           </v:shape>
-          <o:OLEObject Type="Embed" ProgID="Visio.Drawing.15" ShapeID="_x0000_i1027" DrawAspect="Content" ObjectID="_1493637201" r:id="rId20"/>
+          <o:OLEObject Type="Embed" ProgID="Visio.Drawing.15" ShapeID="_x0000_i1032" DrawAspect="Content" ObjectID="_1493802585" r:id="rId20"/>
         </w:object>
       </w:r>
     </w:p>
@@ -419,14 +613,45 @@
       <w:r>
         <w:t xml:space="preserve">Figur </w:t>
       </w:r>
-      <w:fldSimple w:instr=" SEQ Figur \* ARABIC ">
-        <w:r>
-          <w:rPr>
-            <w:noProof/>
-          </w:rPr>
-          <w:t>9</w:t>
-        </w:r>
-      </w:fldSimple>
+      <w:r>
+        <w:fldChar w:fldCharType="begin"/>
+      </w:r>
+      <w:r>
+        <w:instrText xml:space="preserve"> SEQ Figur \* ARABIC </w:instrText>
+      </w:r>
+      <w:r>
+        <w:fldChar w:fldCharType="separate"/>
+      </w:r>
+      <w:r>
+        <w:rPr>
+          <w:noProof/>
+        </w:rPr>
+        <w:t>9</w:t>
+      </w:r>
+      <w:r>
+        <w:rPr>
+          <w:noProof/>
+        </w:rPr>
+        <w:fldChar w:fldCharType="end"/>
+      </w:r>
+      <w:r>
+        <w:rPr>
+          <w:noProof/>
+        </w:rPr>
+        <w:t xml:space="preserve"> </w:t>
+      </w:r>
+      <w:r>
+        <w:rPr>
+          <w:noProof/>
+        </w:rPr>
+        <w:t>– Sekvens diagram for UC</w:t>
+      </w:r>
+      <w:r>
+        <w:rPr>
+          <w:noProof/>
+        </w:rPr>
+        <w:t xml:space="preserve"> Fjern Item</w:t>
+      </w:r>
     </w:p>
     <w:p/>
     <w:p>
@@ -435,10 +660,10 @@
       </w:pPr>
       <w:r>
         <w:object w:dxaOrig="12169" w:dyaOrig="5797">
-          <v:shape id="_x0000_i1028" type="#_x0000_t75" style="width:481.8pt;height:229.8pt" o:ole="">
+          <v:shape id="_x0000_i1033" type="#_x0000_t75" style="width:481.8pt;height:229.8pt" o:ole="">
             <v:imagedata r:id="rId21" o:title=""/>
           </v:shape>
-          <o:OLEObject Type="Embed" ProgID="Visio.Drawing.15" ShapeID="_x0000_i1028" DrawAspect="Content" ObjectID="_1493637202" r:id="rId22"/>
+          <o:OLEObject Type="Embed" ProgID="Visio.Drawing.15" ShapeID="_x0000_i1033" DrawAspect="Content" ObjectID="_1493802586" r:id="rId22"/>
         </w:object>
       </w:r>
     </w:p>
@@ -449,14 +674,47 @@
       <w:r>
         <w:t xml:space="preserve">Figur </w:t>
       </w:r>
-      <w:fldSimple w:instr=" SEQ Figur \* ARABIC ">
-        <w:r>
-          <w:rPr>
-            <w:noProof/>
-          </w:rPr>
-          <w:t>10</w:t>
-        </w:r>
-      </w:fldSimple>
+      <w:r>
+        <w:fldChar w:fldCharType="begin"/>
+      </w:r>
+      <w:r>
+        <w:instrText xml:space="preserve"> SEQ Figur \* ARABIC </w:instrText>
+      </w:r>
+      <w:r>
+        <w:fldChar w:fldCharType="separate"/>
+      </w:r>
+      <w:r>
+        <w:rPr>
+          <w:noProof/>
+        </w:rPr>
+        <w:t>10</w:t>
+      </w:r>
+      <w:r>
+        <w:rPr>
+          <w:noProof/>
+        </w:rPr>
+        <w:fldChar w:fldCharType="end"/>
+      </w:r>
+      <w:r>
+        <w:rPr>
+          <w:noProof/>
+        </w:rPr>
+        <w:t xml:space="preserve"> </w:t>
+      </w:r>
+      <w:r>
+        <w:rPr>
+          <w:noProof/>
+        </w:rPr>
+        <w:t>– Sekvens diagram for UC</w:t>
+      </w:r>
+      <w:r>
+        <w:rPr>
+          <w:noProof/>
+        </w:rPr>
+        <w:t xml:space="preserve"> Edit Item</w:t>
+      </w:r>
+      <w:bookmarkStart w:id="0" w:name="_GoBack"/>
+      <w:bookmarkEnd w:id="0"/>
     </w:p>
     <w:p>
       <w:pPr>

</xml_diff>

<commit_message>
Tilføjet billedtekst til sekvensdiagrammer. more to come!
</commit_message>
<xml_diff>
--- a/Rapport og projektdokumentation/Projektdokumentation/2) Systemarkitektur.docx
+++ b/Rapport og projektdokumentation/Projektdokumentation/2) Systemarkitektur.docx
@@ -26,7 +26,79 @@
         <w:t>Domænemodel</w:t>
       </w:r>
     </w:p>
-    <w:p/>
+    <w:p>
+      <w:pPr>
+        <w:autoSpaceDE w:val="0"/>
+        <w:autoSpaceDN w:val="0"/>
+        <w:adjustRightInd w:val="0"/>
+        <w:spacing w:after="0" w:line="240" w:lineRule="auto"/>
+        <w:rPr>
+          <w:rFonts w:cs="Times New Roman"/>
+        </w:rPr>
+      </w:pPr>
+      <w:r>
+        <w:rPr>
+          <w:rFonts w:cs="Times New Roman"/>
+        </w:rPr>
+        <w:t>Domænemodellen</w:t>
+      </w:r>
+      <w:r>
+        <w:rPr>
+          <w:rFonts w:cs="Times New Roman"/>
+        </w:rPr>
+        <w:t xml:space="preserve"> (</w:t>
+      </w:r>
+      <w:r>
+        <w:rPr>
+          <w:rFonts w:cs="Times New Roman"/>
+        </w:rPr>
+        <w:fldChar w:fldCharType="begin"/>
+      </w:r>
+      <w:r>
+        <w:rPr>
+          <w:rFonts w:cs="Times New Roman"/>
+        </w:rPr>
+        <w:instrText xml:space="preserve"> REF _Ref420068186 \h </w:instrText>
+      </w:r>
+      <w:r>
+        <w:rPr>
+          <w:rFonts w:cs="Times New Roman"/>
+        </w:rPr>
+      </w:r>
+      <w:r>
+        <w:rPr>
+          <w:rFonts w:cs="Times New Roman"/>
+        </w:rPr>
+        <w:fldChar w:fldCharType="separate"/>
+      </w:r>
+      <w:r>
+        <w:t xml:space="preserve">Figur </w:t>
+      </w:r>
+      <w:r>
+        <w:rPr>
+          <w:noProof/>
+        </w:rPr>
+        <w:t>1</w:t>
+      </w:r>
+      <w:r>
+        <w:rPr>
+          <w:rFonts w:cs="Times New Roman"/>
+        </w:rPr>
+        <w:fldChar w:fldCharType="end"/>
+      </w:r>
+      <w:r>
+        <w:rPr>
+          <w:rFonts w:cs="Times New Roman"/>
+        </w:rPr>
+        <w:t>)</w:t>
+      </w:r>
+      <w:r>
+        <w:rPr>
+          <w:rFonts w:cs="Times New Roman"/>
+        </w:rPr>
+        <w:t xml:space="preserve"> beskriver den overordnede kommunikation i systemet. Brugeren interagere enten med den lokale GUI eller Web GUI’en. Den lokale GUI får sin information om varebeholdningen fra den lokale database, og har mulighed for at tilføje, fjerne og ændre i data’en. Web GUI’en får sin information fra den eksterne database og har samme muligheder for ændring af data som den lokale GUI. Den lokale database og den eksterne database synkroneres af applikationen som styrer den lokale GUI.</w:t>
+      </w:r>
+    </w:p>
     <w:p>
       <w:pPr>
         <w:keepNext/>
@@ -38,7 +110,7 @@
           <w:lang w:eastAsia="da-DK"/>
         </w:rPr>
         <w:drawing>
-          <wp:inline distT="0" distB="0" distL="0" distR="0" wp14:anchorId="0285094D" wp14:editId="44C289A4">
+          <wp:inline distT="0" distB="0" distL="0" distR="0" wp14:anchorId="66CF8FA8" wp14:editId="43C70CFA">
             <wp:extent cx="6120130" cy="2627630"/>
             <wp:effectExtent l="0" t="0" r="0" b="1270"/>
             <wp:docPr id="2" name="Picture 2" descr="D:\Projekt4_New\I4PRJ4\Systemarkitektur\DomainModel_SmartFridge.png"/>
@@ -55,7 +127,7 @@
                     </pic:cNvPicPr>
                   </pic:nvPicPr>
                   <pic:blipFill>
-                    <a:blip r:embed="rId4">
+                    <a:blip r:embed="rId5">
                       <a:extLst>
                         <a:ext uri="{28A0092B-C50C-407E-A947-70E740481C1C}">
                           <a14:useLocalDpi xmlns:a14="http://schemas.microsoft.com/office/drawing/2010/main" val="0"/>
@@ -91,30 +163,19 @@
       <w:pPr>
         <w:pStyle w:val="Caption"/>
       </w:pPr>
+      <w:bookmarkStart w:id="0" w:name="_Ref420068186"/>
       <w:r>
         <w:t xml:space="preserve">Figur </w:t>
       </w:r>
-      <w:r>
-        <w:fldChar w:fldCharType="begin"/>
-      </w:r>
-      <w:r>
-        <w:instrText xml:space="preserve"> SEQ Figur \* ARABIC </w:instrText>
-      </w:r>
-      <w:r>
-        <w:fldChar w:fldCharType="separate"/>
-      </w:r>
-      <w:r>
-        <w:rPr>
-          <w:noProof/>
-        </w:rPr>
-        <w:t>1</w:t>
-      </w:r>
-      <w:r>
-        <w:rPr>
-          <w:noProof/>
-        </w:rPr>
-        <w:fldChar w:fldCharType="end"/>
-      </w:r>
+      <w:fldSimple w:instr=" SEQ Figur \* ARABIC ">
+        <w:r>
+          <w:rPr>
+            <w:noProof/>
+          </w:rPr>
+          <w:t>1</w:t>
+        </w:r>
+      </w:fldSimple>
+      <w:bookmarkEnd w:id="0"/>
       <w:r>
         <w:rPr>
           <w:noProof/>
@@ -176,23 +237,102 @@
             <o:lock v:ext="edit" aspectratio="t"/>
           </v:shapetype>
           <v:shape id="_x0000_i1025" type="#_x0000_t75" style="width:355.2pt;height:271.2pt" o:ole="">
-            <v:imagedata r:id="rId5" o:title=""/>
+            <v:imagedata r:id="rId6" o:title=""/>
           </v:shape>
-          <o:OLEObject Type="Embed" ProgID="Visio.Drawing.15" ShapeID="_x0000_i1025" DrawAspect="Content" ObjectID="_1493802578" r:id="rId6"/>
+          <o:OLEObject Type="Embed" ProgID="Visio.Drawing.15" ShapeID="_x0000_i1025" DrawAspect="Content" ObjectID="_1493816716" r:id="rId7"/>
         </w:object>
       </w:r>
     </w:p>
     <w:p>
       <w:pPr>
         <w:pStyle w:val="Caption"/>
-      </w:pPr>
+        <w:rPr>
+          <w:noProof/>
+        </w:rPr>
+      </w:pPr>
+      <w:bookmarkStart w:id="1" w:name="_Ref420068887"/>
       <w:r>
         <w:t xml:space="preserve">Figur </w:t>
       </w:r>
+      <w:fldSimple w:instr=" SEQ Figur \* ARABIC ">
+        <w:r>
+          <w:rPr>
+            <w:noProof/>
+          </w:rPr>
+          <w:t>2</w:t>
+        </w:r>
+      </w:fldSimple>
+      <w:bookmarkEnd w:id="1"/>
+      <w:r>
+        <w:rPr>
+          <w:noProof/>
+        </w:rPr>
+        <w:t xml:space="preserve"> – Sekvensdiagram for UC Se Vare</w:t>
+      </w:r>
+    </w:p>
+    <w:p>
+      <w:r>
+        <w:t>Sekvens</w:t>
+      </w:r>
+      <w:r>
+        <w:t xml:space="preserve">diagrammet på </w:t>
+      </w:r>
       <w:r>
         <w:fldChar w:fldCharType="begin"/>
       </w:r>
       <w:r>
+        <w:instrText xml:space="preserve"> REF _Ref420068887 \h </w:instrText>
+      </w:r>
+      <w:r>
+        <w:fldChar w:fldCharType="separate"/>
+      </w:r>
+      <w:r>
+        <w:t xml:space="preserve">Figur </w:t>
+      </w:r>
+      <w:r>
+        <w:rPr>
+          <w:noProof/>
+        </w:rPr>
+        <w:t>2</w:t>
+      </w:r>
+      <w:r>
+        <w:fldChar w:fldCharType="end"/>
+      </w:r>
+      <w:r>
+        <w:t xml:space="preserve"> </w:t>
+      </w:r>
+      <w:r>
+        <w:t xml:space="preserve">beskriver hvordan de forskellige lag i applikationen kommunikere med hinanden. Brugeren interagere med UI, hvorefter Logik laget </w:t>
+      </w:r>
+      <w:r>
+        <w:t>sørger for de rigtige data bliver vidst på UI’et. Logik-laget henter dens information fra datalaget. Se vare use casen dækker over flere lister. Det varierer hvilke data der bliver hentet til logik laget afhængigt af hvilke liste der vælges af brugeren.</w:t>
+      </w:r>
+    </w:p>
+    <w:p>
+      <w:pPr>
+        <w:pStyle w:val="Caption"/>
+        <w:rPr>
+          <w:noProof/>
+        </w:rPr>
+      </w:pPr>
+      <w:r>
+        <w:object w:dxaOrig="10116" w:dyaOrig="9444">
+          <v:shape id="_x0000_i1029" type="#_x0000_t75" style="width:481.8pt;height:449.4pt" o:ole="">
+            <v:imagedata r:id="rId8" o:title=""/>
+          </v:shape>
+          <o:OLEObject Type="Embed" ProgID="Visio.Drawing.15" ShapeID="_x0000_i1029" DrawAspect="Content" ObjectID="_1493816717" r:id="rId9"/>
+        </w:object>
+      </w:r>
+      <w:r>
+        <w:t xml:space="preserve"> </w:t>
+      </w:r>
+      <w:r>
+        <w:t xml:space="preserve">Figur </w:t>
+      </w:r>
+      <w:r>
+        <w:fldChar w:fldCharType="begin"/>
+      </w:r>
+      <w:r>
         <w:instrText xml:space="preserve"> SEQ Figur \* ARABIC </w:instrText>
       </w:r>
       <w:r>
@@ -202,7 +342,7 @@
         <w:rPr>
           <w:noProof/>
         </w:rPr>
-        <w:t>2</w:t>
+        <w:t>3</w:t>
       </w:r>
       <w:r>
         <w:rPr>
@@ -214,19 +354,35 @@
         <w:rPr>
           <w:noProof/>
         </w:rPr>
-        <w:t xml:space="preserve"> – Sekvens diagram for UC Se Vare</w:t>
+        <w:t xml:space="preserve"> – Sekvens</w:t>
+      </w:r>
+      <w:r>
+        <w:rPr>
+          <w:noProof/>
+        </w:rPr>
+        <w:t>diagram for UC Tilføj Vare</w:t>
+      </w:r>
+    </w:p>
+    <w:p>
+      <w:r>
+        <w:t>Tilføj vares loop påbegyndes når Bruger indtaster vareinformationerne. Bruger kan tilføje lige så mange vare han/hun ønsker indtil der vælges ”Tilføj og Afslut”. De varer der tilføjes, før der trykkes på ”Tilføj og Afslut”, skal kunne ses i en midlertidig liste.</w:t>
       </w:r>
     </w:p>
     <w:p>
       <w:pPr>
         <w:keepNext/>
       </w:pPr>
-      <w:r>
-        <w:object w:dxaOrig="10116" w:dyaOrig="9444">
-          <v:shape id="_x0000_i1026" type="#_x0000_t75" style="width:481.8pt;height:449.4pt" o:ole="">
-            <v:imagedata r:id="rId7" o:title=""/>
+    </w:p>
+    <w:p>
+      <w:pPr>
+        <w:keepNext/>
+      </w:pPr>
+      <w:r>
+        <w:object w:dxaOrig="8544" w:dyaOrig="5412">
+          <v:shape id="_x0000_i1030" type="#_x0000_t75" style="width:427.2pt;height:270.6pt" o:ole="">
+            <v:imagedata r:id="rId10" o:title=""/>
           </v:shape>
-          <o:OLEObject Type="Embed" ProgID="Visio.Drawing.15" ShapeID="_x0000_i1026" DrawAspect="Content" ObjectID="_1493802579" r:id="rId8"/>
+          <o:OLEObject Type="Embed" ProgID="Visio.Drawing.15" ShapeID="_x0000_i1030" DrawAspect="Content" ObjectID="_1493816718" r:id="rId11"/>
         </w:object>
       </w:r>
     </w:p>
@@ -234,34 +390,199 @@
       <w:pPr>
         <w:pStyle w:val="Caption"/>
       </w:pPr>
+      <w:bookmarkStart w:id="2" w:name="_Ref420072087"/>
       <w:r>
         <w:t xml:space="preserve">Figur </w:t>
       </w:r>
+      <w:fldSimple w:instr=" SEQ Figur \* ARABIC ">
+        <w:r>
+          <w:rPr>
+            <w:noProof/>
+          </w:rPr>
+          <w:t>4</w:t>
+        </w:r>
+      </w:fldSimple>
+      <w:bookmarkEnd w:id="2"/>
+      <w:r>
+        <w:rPr>
+          <w:noProof/>
+        </w:rPr>
+        <w:t xml:space="preserve"> – Sekvens</w:t>
+      </w:r>
+      <w:r>
+        <w:rPr>
+          <w:noProof/>
+        </w:rPr>
+        <w:t>diagram for UC Fjern Var</w:t>
+      </w:r>
+      <w:r>
+        <w:rPr>
+          <w:noProof/>
+        </w:rPr>
+        <w:t>e</w:t>
+      </w:r>
+    </w:p>
+    <w:p>
       <w:r>
         <w:fldChar w:fldCharType="begin"/>
       </w:r>
       <w:r>
-        <w:instrText xml:space="preserve"> SEQ Fi</w:instrText>
-      </w:r>
-      <w:r>
-        <w:instrText xml:space="preserve">gur \* ARABIC </w:instrText>
+        <w:instrText xml:space="preserve"> REF _Ref420072087 \h </w:instrText>
       </w:r>
       <w:r>
         <w:fldChar w:fldCharType="separate"/>
       </w:r>
       <w:r>
-        <w:rPr>
-          <w:noProof/>
-        </w:rPr>
-        <w:t>3</w:t>
-      </w:r>
-      <w:r>
-        <w:rPr>
-          <w:noProof/>
-        </w:rPr>
+        <w:t xml:space="preserve">Figur </w:t>
+      </w:r>
+      <w:r>
+        <w:rPr>
+          <w:noProof/>
+        </w:rPr>
+        <w:t>4</w:t>
+      </w:r>
+      <w:r>
         <w:fldChar w:fldCharType="end"/>
       </w:r>
       <w:r>
+        <w:t xml:space="preserve"> forudsætter at der allerede er tilføjet et item til den liste hvor item skal fjernes fra. </w:t>
+      </w:r>
+    </w:p>
+    <w:p>
+      <w:pPr>
+        <w:keepNext/>
+      </w:pPr>
+      <w:r>
+        <w:object w:dxaOrig="14665" w:dyaOrig="7273">
+          <v:shape id="_x0000_i1031" type="#_x0000_t75" style="width:481.8pt;height:238.8pt" o:ole="">
+            <v:imagedata r:id="rId12" o:title=""/>
+          </v:shape>
+          <o:OLEObject Type="Embed" ProgID="Visio.Drawing.15" ShapeID="_x0000_i1031" DrawAspect="Content" ObjectID="_1493816719" r:id="rId13"/>
+        </w:object>
+      </w:r>
+    </w:p>
+    <w:p>
+      <w:pPr>
+        <w:pStyle w:val="Caption"/>
+      </w:pPr>
+      <w:r>
+        <w:t xml:space="preserve">Figur </w:t>
+      </w:r>
+      <w:fldSimple w:instr=" SEQ Figur \* ARABIC ">
+        <w:r>
+          <w:rPr>
+            <w:noProof/>
+          </w:rPr>
+          <w:t>5</w:t>
+        </w:r>
+      </w:fldSimple>
+      <w:r>
+        <w:rPr>
+          <w:noProof/>
+        </w:rPr>
+        <w:t xml:space="preserve"> – Sekvens</w:t>
+      </w:r>
+      <w:r>
+        <w:rPr>
+          <w:noProof/>
+        </w:rPr>
+        <w:t>diagram for UC Synkronisér</w:t>
+      </w:r>
+    </w:p>
+    <w:p>
+      <w:r>
+        <w:t>Synkroniseringen mel</w:t>
+      </w:r>
+      <w:r>
+        <w:t xml:space="preserve">lem den lokale og den eksterne bliver, i denne use case, påbegyndt af brugeren, men sker også automatisk vha. et framework hvert 10. minut. Lykkedes den påbegyndte synkronisering ikke vil </w:t>
+      </w:r>
+      <w:r>
+        <w:t>dette bliver indikeret i GUI’en.</w:t>
+      </w:r>
+    </w:p>
+    <w:p>
+      <w:pPr>
+        <w:keepNext/>
+      </w:pPr>
+      <w:r>
+        <w:object w:dxaOrig="10117" w:dyaOrig="6961">
+          <v:shape id="_x0000_i1026" type="#_x0000_t75" style="width:481.8pt;height:331.2pt" o:ole="">
+            <v:imagedata r:id="rId14" o:title=""/>
+          </v:shape>
+          <o:OLEObject Type="Embed" ProgID="Visio.Drawing.15" ShapeID="_x0000_i1026" DrawAspect="Content" ObjectID="_1493816720" r:id="rId15"/>
+        </w:object>
+      </w:r>
+    </w:p>
+    <w:p>
+      <w:pPr>
+        <w:pStyle w:val="Caption"/>
+      </w:pPr>
+      <w:r>
+        <w:t xml:space="preserve">Figur </w:t>
+      </w:r>
+      <w:fldSimple w:instr=" SEQ Figur \* ARABIC ">
+        <w:r>
+          <w:rPr>
+            <w:noProof/>
+          </w:rPr>
+          <w:t>6</w:t>
+        </w:r>
+      </w:fldSimple>
+      <w:r>
+        <w:rPr>
+          <w:noProof/>
+        </w:rPr>
+        <w:t xml:space="preserve"> – Sekvensdiagram for UC Rediger Vare</w:t>
+      </w:r>
+    </w:p>
+    <w:p>
+      <w:pPr>
+        <w:pStyle w:val="Heading2"/>
+      </w:pPr>
+      <w:r>
+        <w:t>Web app</w:t>
+      </w:r>
+    </w:p>
+    <w:p>
+      <w:r>
+        <w:t>Sekvens diagrammerne for web applikationen er opdelt i to. En klient-side hvor applikationen kan tilgås fra en enhed med internet forbindelse og server-side hvor applikationen kørers på og returnere html kode til klient-sidens browser. Forbindelsen imellem klienten og serverne sker vha. http-protokollen.</w:t>
+      </w:r>
+      <w:r>
+        <w:t xml:space="preserve"> Databasen der refereres til i følgende sekvensdiagrammer symbolisere den eksterne database.</w:t>
+      </w:r>
+    </w:p>
+    <w:p>
+      <w:pPr>
+        <w:keepNext/>
+      </w:pPr>
+      <w:r>
+        <w:object w:dxaOrig="12169" w:dyaOrig="4753">
+          <v:shape id="_x0000_i1027" type="#_x0000_t75" style="width:481.8pt;height:188.4pt" o:ole="">
+            <v:imagedata r:id="rId16" o:title=""/>
+          </v:shape>
+          <o:OLEObject Type="Embed" ProgID="Visio.Drawing.15" ShapeID="_x0000_i1027" DrawAspect="Content" ObjectID="_1493816721" r:id="rId17"/>
+        </w:object>
+      </w:r>
+    </w:p>
+    <w:p>
+      <w:pPr>
+        <w:pStyle w:val="Caption"/>
+        <w:rPr>
+          <w:noProof/>
+        </w:rPr>
+      </w:pPr>
+      <w:r>
+        <w:t xml:space="preserve">Figur </w:t>
+      </w:r>
+      <w:fldSimple w:instr=" SEQ Figur \* ARABIC ">
+        <w:r>
+          <w:rPr>
+            <w:noProof/>
+          </w:rPr>
+          <w:t>7</w:t>
+        </w:r>
+      </w:fldSimple>
+      <w:r>
         <w:rPr>
           <w:noProof/>
         </w:rPr>
@@ -271,13 +592,13 @@
         <w:rPr>
           <w:noProof/>
         </w:rPr>
-        <w:t>– Sekvens diagram for UC</w:t>
-      </w:r>
-      <w:r>
-        <w:rPr>
-          <w:noProof/>
-        </w:rPr>
-        <w:t xml:space="preserve"> Tilføj Vare</w:t>
+        <w:t>– Sekvens</w:t>
+      </w:r>
+      <w:r>
+        <w:rPr>
+          <w:noProof/>
+        </w:rPr>
+        <w:t>diagram for hvordan en liste åbnes</w:t>
       </w:r>
     </w:p>
     <w:p>
@@ -285,11 +606,11 @@
         <w:keepNext/>
       </w:pPr>
       <w:r>
-        <w:object w:dxaOrig="8545" w:dyaOrig="5412">
-          <v:shape id="_x0000_i1027" type="#_x0000_t75" style="width:427.2pt;height:270.6pt" o:ole="">
-            <v:imagedata r:id="rId9" o:title=""/>
+        <w:object w:dxaOrig="12169" w:dyaOrig="6324">
+          <v:shape id="_x0000_i1028" type="#_x0000_t75" style="width:481.8pt;height:250.2pt" o:ole="">
+            <v:imagedata r:id="rId18" o:title=""/>
           </v:shape>
-          <o:OLEObject Type="Embed" ProgID="Visio.Drawing.15" ShapeID="_x0000_i1027" DrawAspect="Content" ObjectID="_1493802580" r:id="rId10"/>
+          <o:OLEObject Type="Embed" ProgID="Visio.Drawing.15" ShapeID="_x0000_i1028" DrawAspect="Content" ObjectID="_1493816722" r:id="rId19"/>
         </w:object>
       </w:r>
     </w:p>
@@ -300,44 +621,19 @@
       <w:r>
         <w:t xml:space="preserve">Figur </w:t>
       </w:r>
-      <w:r>
-        <w:fldChar w:fldCharType="begin"/>
-      </w:r>
-      <w:r>
-        <w:instrText xml:space="preserve"> SEQ Figur \* ARABIC </w:instrText>
-      </w:r>
-      <w:r>
-        <w:fldChar w:fldCharType="separate"/>
-      </w:r>
-      <w:r>
-        <w:rPr>
-          <w:noProof/>
-        </w:rPr>
-        <w:t>4</w:t>
-      </w:r>
-      <w:r>
-        <w:rPr>
-          <w:noProof/>
-        </w:rPr>
-        <w:fldChar w:fldCharType="end"/>
-      </w:r>
-      <w:r>
-        <w:rPr>
-          <w:noProof/>
-        </w:rPr>
-        <w:t xml:space="preserve"> </w:t>
-      </w:r>
-      <w:r>
-        <w:rPr>
-          <w:noProof/>
-        </w:rPr>
-        <w:t>– Sekvens diagram for UC</w:t>
-      </w:r>
-      <w:r>
-        <w:rPr>
-          <w:noProof/>
-        </w:rPr>
-        <w:t xml:space="preserve"> Fjern Var</w:t>
+      <w:fldSimple w:instr=" SEQ Figur \* ARABIC ">
+        <w:r>
+          <w:rPr>
+            <w:noProof/>
+          </w:rPr>
+          <w:t>8</w:t>
+        </w:r>
+      </w:fldSimple>
+      <w:r>
+        <w:rPr>
+          <w:noProof/>
+        </w:rPr>
+        <w:t xml:space="preserve"> – Sekvensdiagram for UC Add Item</w:t>
       </w:r>
     </w:p>
     <w:p/>
@@ -346,11 +642,11 @@
         <w:keepNext/>
       </w:pPr>
       <w:r>
-        <w:object w:dxaOrig="14665" w:dyaOrig="7273">
-          <v:shape id="_x0000_i1028" type="#_x0000_t75" style="width:481.8pt;height:238.8pt" o:ole="">
-            <v:imagedata r:id="rId11" o:title=""/>
+        <w:object w:dxaOrig="12168" w:dyaOrig="5796">
+          <v:shape id="_x0000_i1032" type="#_x0000_t75" style="width:481.8pt;height:229.8pt" o:ole="">
+            <v:imagedata r:id="rId20" o:title=""/>
           </v:shape>
-          <o:OLEObject Type="Embed" ProgID="Visio.Drawing.15" ShapeID="_x0000_i1028" DrawAspect="Content" ObjectID="_1493802581" r:id="rId12"/>
+          <o:OLEObject Type="Embed" ProgID="Visio.Drawing.15" ShapeID="_x0000_i1032" DrawAspect="Content" ObjectID="_1493816723" r:id="rId21"/>
         </w:object>
       </w:r>
     </w:p>
@@ -361,44 +657,25 @@
       <w:r>
         <w:t xml:space="preserve">Figur </w:t>
       </w:r>
-      <w:r>
-        <w:fldChar w:fldCharType="begin"/>
-      </w:r>
-      <w:r>
-        <w:instrText xml:space="preserve"> SEQ Figur \* ARABIC </w:instrText>
-      </w:r>
-      <w:r>
-        <w:fldChar w:fldCharType="separate"/>
-      </w:r>
-      <w:r>
-        <w:rPr>
-          <w:noProof/>
-        </w:rPr>
-        <w:t>5</w:t>
-      </w:r>
-      <w:r>
-        <w:rPr>
-          <w:noProof/>
-        </w:rPr>
-        <w:fldChar w:fldCharType="end"/>
-      </w:r>
-      <w:r>
-        <w:rPr>
-          <w:noProof/>
-        </w:rPr>
-        <w:t xml:space="preserve"> </w:t>
-      </w:r>
-      <w:r>
-        <w:rPr>
-          <w:noProof/>
-        </w:rPr>
-        <w:t>– Sekvens diagram for UC</w:t>
-      </w:r>
-      <w:r>
-        <w:rPr>
-          <w:noProof/>
-        </w:rPr>
-        <w:t xml:space="preserve"> Synkronisér</w:t>
+      <w:fldSimple w:instr=" SEQ Figur \* ARABIC ">
+        <w:r>
+          <w:rPr>
+            <w:noProof/>
+          </w:rPr>
+          <w:t>9</w:t>
+        </w:r>
+      </w:fldSimple>
+      <w:r>
+        <w:rPr>
+          <w:noProof/>
+        </w:rPr>
+        <w:t xml:space="preserve"> – Sekvens</w:t>
+      </w:r>
+      <w:r>
+        <w:rPr>
+          <w:noProof/>
+        </w:rPr>
+        <w:t>diagram for UC Fjern Item</w:t>
       </w:r>
     </w:p>
     <w:p/>
@@ -407,13 +684,15 @@
         <w:keepNext/>
       </w:pPr>
       <w:r>
-        <w:object w:dxaOrig="10117" w:dyaOrig="6961">
-          <v:shape id="_x0000_i1029" type="#_x0000_t75" style="width:481.8pt;height:331.2pt" o:ole="">
-            <v:imagedata r:id="rId13" o:title=""/>
+        <w:object w:dxaOrig="12168" w:dyaOrig="5796">
+          <v:shape id="_x0000_i1033" type="#_x0000_t75" style="width:482.4pt;height:230.4pt" o:ole="">
+            <v:imagedata r:id="rId22" o:title=""/>
           </v:shape>
-          <o:OLEObject Type="Embed" ProgID="Visio.Drawing.15" ShapeID="_x0000_i1029" DrawAspect="Content" ObjectID="_1493802582" r:id="rId14"/>
+          <o:OLEObject Type="Embed" ProgID="Visio.Drawing.15" ShapeID="_x0000_i1033" DrawAspect="Content" ObjectID="_1493816724" r:id="rId23"/>
         </w:object>
       </w:r>
+      <w:bookmarkStart w:id="3" w:name="_GoBack"/>
+      <w:bookmarkEnd w:id="3"/>
     </w:p>
     <w:p>
       <w:pPr>
@@ -422,299 +701,26 @@
       <w:r>
         <w:t xml:space="preserve">Figur </w:t>
       </w:r>
-      <w:r>
-        <w:fldChar w:fldCharType="begin"/>
-      </w:r>
-      <w:r>
-        <w:instrText xml:space="preserve"> SEQ Figur \* ARABIC </w:instrText>
-      </w:r>
-      <w:r>
-        <w:fldChar w:fldCharType="separate"/>
-      </w:r>
-      <w:r>
-        <w:rPr>
-          <w:noProof/>
-        </w:rPr>
-        <w:t>6</w:t>
-      </w:r>
-      <w:r>
-        <w:rPr>
-          <w:noProof/>
-        </w:rPr>
-        <w:fldChar w:fldCharType="end"/>
-      </w:r>
-      <w:r>
-        <w:rPr>
-          <w:noProof/>
-        </w:rPr>
-        <w:t xml:space="preserve"> </w:t>
-      </w:r>
-      <w:r>
-        <w:rPr>
-          <w:noProof/>
-        </w:rPr>
-        <w:t>– Sekvens diagram for UC</w:t>
-      </w:r>
-      <w:r>
-        <w:rPr>
-          <w:noProof/>
-        </w:rPr>
-        <w:t xml:space="preserve"> Rediger Vare</w:t>
-      </w:r>
-    </w:p>
-    <w:p/>
-    <w:p>
-      <w:pPr>
-        <w:pStyle w:val="Heading2"/>
-      </w:pPr>
-      <w:r>
-        <w:t>Web app</w:t>
-      </w:r>
-    </w:p>
-    <w:p>
-      <w:pPr>
-        <w:keepNext/>
-      </w:pPr>
-      <w:r>
-        <w:object w:dxaOrig="12169" w:dyaOrig="4753">
-          <v:shape id="_x0000_i1030" type="#_x0000_t75" style="width:481.8pt;height:188.4pt" o:ole="">
-            <v:imagedata r:id="rId15" o:title=""/>
-          </v:shape>
-          <o:OLEObject Type="Embed" ProgID="Visio.Drawing.15" ShapeID="_x0000_i1030" DrawAspect="Content" ObjectID="_1493802583" r:id="rId16"/>
-        </w:object>
-      </w:r>
-    </w:p>
-    <w:p>
-      <w:pPr>
-        <w:pStyle w:val="Caption"/>
-      </w:pPr>
-      <w:r>
-        <w:t xml:space="preserve">Figur </w:t>
-      </w:r>
-      <w:r>
-        <w:fldChar w:fldCharType="begin"/>
-      </w:r>
-      <w:r>
-        <w:instrText xml:space="preserve"> SEQ Figur \* ARABIC </w:instrText>
-      </w:r>
-      <w:r>
-        <w:fldChar w:fldCharType="separate"/>
-      </w:r>
-      <w:r>
-        <w:rPr>
-          <w:noProof/>
-        </w:rPr>
-        <w:t>7</w:t>
-      </w:r>
-      <w:r>
-        <w:rPr>
-          <w:noProof/>
-        </w:rPr>
-        <w:fldChar w:fldCharType="end"/>
-      </w:r>
-      <w:r>
-        <w:rPr>
-          <w:noProof/>
-        </w:rPr>
-        <w:t xml:space="preserve"> - </w:t>
-      </w:r>
-      <w:r>
-        <w:rPr>
-          <w:noProof/>
-        </w:rPr>
-        <w:t xml:space="preserve">– Sekvens </w:t>
-      </w:r>
-      <w:r>
-        <w:rPr>
-          <w:noProof/>
-        </w:rPr>
-        <w:t>diagram for hvordan en liste åbnes</w:t>
-      </w:r>
-    </w:p>
-    <w:p/>
-    <w:p>
-      <w:pPr>
-        <w:keepNext/>
-      </w:pPr>
-      <w:r>
-        <w:object w:dxaOrig="12169" w:dyaOrig="6324">
-          <v:shape id="_x0000_i1031" type="#_x0000_t75" style="width:481.8pt;height:250.2pt" o:ole="">
-            <v:imagedata r:id="rId17" o:title=""/>
-          </v:shape>
-          <o:OLEObject Type="Embed" ProgID="Visio.Drawing.15" ShapeID="_x0000_i1031" DrawAspect="Content" ObjectID="_1493802584" r:id="rId18"/>
-        </w:object>
-      </w:r>
-    </w:p>
-    <w:p>
-      <w:pPr>
-        <w:pStyle w:val="Caption"/>
-      </w:pPr>
-      <w:r>
-        <w:t xml:space="preserve">Figur </w:t>
-      </w:r>
-      <w:r>
-        <w:fldChar w:fldCharType="begin"/>
-      </w:r>
-      <w:r>
-        <w:instrText xml:space="preserve"> SEQ Figur \* ARABIC </w:instrText>
-      </w:r>
-      <w:r>
-        <w:fldChar w:fldCharType="separate"/>
-      </w:r>
-      <w:r>
-        <w:rPr>
-          <w:noProof/>
-        </w:rPr>
-        <w:t>8</w:t>
-      </w:r>
-      <w:r>
-        <w:rPr>
-          <w:noProof/>
-        </w:rPr>
-        <w:fldChar w:fldCharType="end"/>
-      </w:r>
-      <w:r>
-        <w:rPr>
-          <w:noProof/>
-        </w:rPr>
-        <w:t xml:space="preserve"> </w:t>
-      </w:r>
-      <w:r>
-        <w:rPr>
-          <w:noProof/>
-        </w:rPr>
-        <w:t xml:space="preserve">– Sekvens </w:t>
-      </w:r>
-      <w:r>
-        <w:rPr>
-          <w:noProof/>
-        </w:rPr>
-        <w:t>diagram for UC Add Item</w:t>
-      </w:r>
-    </w:p>
-    <w:p/>
-    <w:p>
-      <w:pPr>
-        <w:keepNext/>
-      </w:pPr>
-      <w:r>
-        <w:object w:dxaOrig="12169" w:dyaOrig="5797">
-          <v:shape id="_x0000_i1032" type="#_x0000_t75" style="width:481.8pt;height:229.8pt" o:ole="">
-            <v:imagedata r:id="rId19" o:title=""/>
-          </v:shape>
-          <o:OLEObject Type="Embed" ProgID="Visio.Drawing.15" ShapeID="_x0000_i1032" DrawAspect="Content" ObjectID="_1493802585" r:id="rId20"/>
-        </w:object>
-      </w:r>
-    </w:p>
-    <w:p>
-      <w:pPr>
-        <w:pStyle w:val="Caption"/>
-      </w:pPr>
-      <w:r>
-        <w:t xml:space="preserve">Figur </w:t>
-      </w:r>
-      <w:r>
-        <w:fldChar w:fldCharType="begin"/>
-      </w:r>
-      <w:r>
-        <w:instrText xml:space="preserve"> SEQ Figur \* ARABIC </w:instrText>
-      </w:r>
-      <w:r>
-        <w:fldChar w:fldCharType="separate"/>
-      </w:r>
-      <w:r>
-        <w:rPr>
-          <w:noProof/>
-        </w:rPr>
-        <w:t>9</w:t>
-      </w:r>
-      <w:r>
-        <w:rPr>
-          <w:noProof/>
-        </w:rPr>
-        <w:fldChar w:fldCharType="end"/>
-      </w:r>
-      <w:r>
-        <w:rPr>
-          <w:noProof/>
-        </w:rPr>
-        <w:t xml:space="preserve"> </w:t>
-      </w:r>
-      <w:r>
-        <w:rPr>
-          <w:noProof/>
-        </w:rPr>
-        <w:t>– Sekvens diagram for UC</w:t>
-      </w:r>
-      <w:r>
-        <w:rPr>
-          <w:noProof/>
-        </w:rPr>
-        <w:t xml:space="preserve"> Fjern Item</w:t>
-      </w:r>
-    </w:p>
-    <w:p/>
-    <w:p>
-      <w:pPr>
-        <w:keepNext/>
-      </w:pPr>
-      <w:r>
-        <w:object w:dxaOrig="12169" w:dyaOrig="5797">
-          <v:shape id="_x0000_i1033" type="#_x0000_t75" style="width:481.8pt;height:229.8pt" o:ole="">
-            <v:imagedata r:id="rId21" o:title=""/>
-          </v:shape>
-          <o:OLEObject Type="Embed" ProgID="Visio.Drawing.15" ShapeID="_x0000_i1033" DrawAspect="Content" ObjectID="_1493802586" r:id="rId22"/>
-        </w:object>
-      </w:r>
-    </w:p>
-    <w:p>
-      <w:pPr>
-        <w:pStyle w:val="Caption"/>
-      </w:pPr>
-      <w:r>
-        <w:t xml:space="preserve">Figur </w:t>
-      </w:r>
-      <w:r>
-        <w:fldChar w:fldCharType="begin"/>
-      </w:r>
-      <w:r>
-        <w:instrText xml:space="preserve"> SEQ Figur \* ARABIC </w:instrText>
-      </w:r>
-      <w:r>
-        <w:fldChar w:fldCharType="separate"/>
-      </w:r>
-      <w:r>
-        <w:rPr>
-          <w:noProof/>
-        </w:rPr>
-        <w:t>10</w:t>
-      </w:r>
-      <w:r>
-        <w:rPr>
-          <w:noProof/>
-        </w:rPr>
-        <w:fldChar w:fldCharType="end"/>
-      </w:r>
-      <w:r>
-        <w:rPr>
-          <w:noProof/>
-        </w:rPr>
-        <w:t xml:space="preserve"> </w:t>
-      </w:r>
-      <w:r>
-        <w:rPr>
-          <w:noProof/>
-        </w:rPr>
-        <w:t>– Sekvens diagram for UC</w:t>
-      </w:r>
-      <w:r>
-        <w:rPr>
-          <w:noProof/>
-        </w:rPr>
-        <w:t xml:space="preserve"> Edit Item</w:t>
-      </w:r>
-      <w:bookmarkStart w:id="0" w:name="_GoBack"/>
-      <w:bookmarkEnd w:id="0"/>
+      <w:fldSimple w:instr=" SEQ Figur \* ARABIC ">
+        <w:r>
+          <w:rPr>
+            <w:noProof/>
+          </w:rPr>
+          <w:t>10</w:t>
+        </w:r>
+      </w:fldSimple>
+      <w:r>
+        <w:rPr>
+          <w:noProof/>
+        </w:rPr>
+        <w:t xml:space="preserve"> – Sekvens</w:t>
+      </w:r>
+      <w:r>
+        <w:rPr>
+          <w:noProof/>
+        </w:rPr>
+        <w:t>diagram for UC Edit Item</w:t>
+      </w:r>
     </w:p>
     <w:p>
       <w:pPr>
@@ -1506,4 +1512,16 @@
     </a:ext>
   </a:extLst>
 </a:theme>
+</file>
+
+<file path=customXml/item1.xml><?xml version="1.0" encoding="utf-8"?>
+<b:Sources xmlns:b="http://schemas.openxmlformats.org/officeDocument/2006/bibliography" xmlns="http://schemas.openxmlformats.org/officeDocument/2006/bibliography" SelectedStyle="\APASixthEditionOfficeOnline.xsl" StyleName="APA" Version="6"/>
+</file>
+
+<file path=customXml/itemProps1.xml><?xml version="1.0" encoding="utf-8"?>
+<ds:datastoreItem xmlns:ds="http://schemas.openxmlformats.org/officeDocument/2006/customXml" ds:itemID="{175D279A-DF21-416B-8139-AF4C4D337CBB}">
+  <ds:schemaRefs>
+    <ds:schemaRef ds:uri="http://schemas.openxmlformats.org/officeDocument/2006/bibliography"/>
+  </ds:schemaRefs>
+</ds:datastoreItem>
 </file>
</xml_diff>